<commit_message>
24-09-06, blog Applebaum bijgewerkt
</commit_message>
<xml_diff>
--- a/BlogsWord/Denieuwewereldorde.docx
+++ b/BlogsWord/Denieuwewereldorde.docx
@@ -13,7 +13,13 @@
         <w:rPr>
           <w:rFonts w:cstheme="minorHAnsi"/>
         </w:rPr>
-        <w:t>De nieuwe wereldorde</w:t>
+        <w:t xml:space="preserve">De </w:t>
+      </w:r>
+      <w:r>
+        <w:rPr>
+          <w:rFonts w:cstheme="minorHAnsi"/>
+        </w:rPr>
+        <w:t>wereld waarin we leven</w:t>
       </w:r>
       <w:r>
         <w:rPr>
@@ -181,7 +187,19 @@
         <w:rPr>
           <w:rFonts w:cstheme="minorHAnsi"/>
         </w:rPr>
-        <w:t xml:space="preserve"> en ons denken over vriend en vijand is veranderd. In het nieuwe boek *</w:t>
+        <w:t xml:space="preserve"> en ons denken over vriend en vijand is veranderd. </w:t>
+      </w:r>
+      <w:r>
+        <w:rPr>
+          <w:rFonts w:cstheme="minorHAnsi"/>
+        </w:rPr>
+        <w:t>H</w:t>
+      </w:r>
+      <w:r>
+        <w:rPr>
+          <w:rFonts w:cstheme="minorHAnsi"/>
+        </w:rPr>
+        <w:t>et nieuwe boek *</w:t>
       </w:r>
       <w:proofErr w:type="spellStart"/>
       <w:r>
@@ -195,7 +213,31 @@
         <w:rPr>
           <w:rFonts w:cstheme="minorHAnsi"/>
         </w:rPr>
-        <w:t xml:space="preserve">, INC* van de Pools/Amerikaanse journalist Anne </w:t>
+        <w:t xml:space="preserve">, INC* van de Pools/Amerikaanse </w:t>
+      </w:r>
+      <w:r>
+        <w:rPr>
+          <w:rFonts w:cstheme="minorHAnsi"/>
+        </w:rPr>
+        <w:t>historica/</w:t>
+      </w:r>
+      <w:r>
+        <w:rPr>
+          <w:rFonts w:cstheme="minorHAnsi"/>
+        </w:rPr>
+        <w:t xml:space="preserve">journalist </w:t>
+      </w:r>
+      <w:r>
+        <w:rPr>
+          <w:rFonts w:cstheme="minorHAnsi"/>
+        </w:rPr>
+        <w:t xml:space="preserve">wil </w:t>
+      </w:r>
+      <w:r>
+        <w:rPr>
+          <w:rFonts w:cstheme="minorHAnsi"/>
+        </w:rPr>
+        <w:t xml:space="preserve">Anne </w:t>
       </w:r>
       <w:proofErr w:type="spellStart"/>
       <w:r>
@@ -209,19 +251,79 @@
         <w:rPr>
           <w:rFonts w:cstheme="minorHAnsi"/>
         </w:rPr>
-        <w:t xml:space="preserve"> wordt vooral in autocratieën het gevaar gezien.</w:t>
-      </w:r>
-      <w:r>
-        <w:rPr>
-          <w:rFonts w:cstheme="minorHAnsi"/>
-        </w:rPr>
         <w:t xml:space="preserve"> </w:t>
       </w:r>
       <w:r>
         <w:rPr>
           <w:rFonts w:cstheme="minorHAnsi"/>
         </w:rPr>
-        <w:t>Autocratieën zijn net als democratieën politieke systemen om de samenleving te structureren en te organiseren. Ze worden niet door bepaalde culturen, talen of religies geproduceerd</w:t>
+        <w:t xml:space="preserve">beschrijft de nieuwe situatie en waarschuwt de liberale democratieën </w:t>
+      </w:r>
+      <w:r>
+        <w:rPr>
+          <w:rFonts w:cstheme="minorHAnsi"/>
+        </w:rPr>
+        <w:t>voor</w:t>
+      </w:r>
+      <w:r>
+        <w:rPr>
+          <w:rFonts w:cstheme="minorHAnsi"/>
+        </w:rPr>
+        <w:t xml:space="preserve"> de kracht van de opkomende </w:t>
+      </w:r>
+      <w:r>
+        <w:rPr>
+          <w:rFonts w:cstheme="minorHAnsi"/>
+        </w:rPr>
+        <w:t>autocratieën.</w:t>
+      </w:r>
+      <w:r>
+        <w:rPr>
+          <w:rFonts w:cstheme="minorHAnsi"/>
+        </w:rPr>
+        <w:t xml:space="preserve"> </w:t>
+      </w:r>
+      <w:r>
+        <w:rPr>
+          <w:rFonts w:cstheme="minorHAnsi"/>
+        </w:rPr>
+        <w:t xml:space="preserve">Autocratieën zijn </w:t>
+      </w:r>
+      <w:r>
+        <w:rPr>
+          <w:rFonts w:cstheme="minorHAnsi"/>
+        </w:rPr>
+        <w:t xml:space="preserve">voor haar </w:t>
+      </w:r>
+      <w:r>
+        <w:rPr>
+          <w:rFonts w:cstheme="minorHAnsi"/>
+        </w:rPr>
+        <w:t xml:space="preserve">net als democratieën </w:t>
+      </w:r>
+      <w:r>
+        <w:rPr>
+          <w:rFonts w:cstheme="minorHAnsi"/>
+        </w:rPr>
+        <w:t xml:space="preserve">niets anders dan </w:t>
+      </w:r>
+      <w:r>
+        <w:rPr>
+          <w:rFonts w:cstheme="minorHAnsi"/>
+        </w:rPr>
+        <w:t xml:space="preserve">politieke systemen om de samenleving te structureren en te organiseren. Ze </w:t>
+      </w:r>
+      <w:r>
+        <w:rPr>
+          <w:rFonts w:cstheme="minorHAnsi"/>
+        </w:rPr>
+        <w:t>zijn niet het resultaat van</w:t>
+      </w:r>
+      <w:r>
+        <w:rPr>
+          <w:rFonts w:cstheme="minorHAnsi"/>
+        </w:rPr>
+        <w:t xml:space="preserve"> bepaalde culturen, talen of religies</w:t>
       </w:r>
       <w:r>
         <w:rPr>
@@ -233,21 +335,19 @@
         <w:rPr>
           <w:rFonts w:cstheme="minorHAnsi"/>
         </w:rPr>
-        <w:t xml:space="preserve"> maar kunnen zich overal ontwikkelen als de omstandigheden </w:t>
-      </w:r>
-      <w:proofErr w:type="gramStart"/>
-      <w:r>
-        <w:rPr>
-          <w:rFonts w:cstheme="minorHAnsi"/>
-        </w:rPr>
-        <w:t>er naar</w:t>
-      </w:r>
-      <w:proofErr w:type="gramEnd"/>
-      <w:r>
-        <w:rPr>
-          <w:rFonts w:cstheme="minorHAnsi"/>
-        </w:rPr>
-        <w:t xml:space="preserve"> zijn. Net als democratieën kunnen ze ontstaan, blijven en weer verdwijnen omdat politieke systemen altijd kunnen veranderen. De a</w:t>
+        <w:t xml:space="preserve"> maar kunnen zich overal ontwikkelen als de omstandigheden ernaar zijn. Net als democratieën kunnen ze ontstaan, blijven en weer verdwijnen omdat politieke systemen </w:t>
+      </w:r>
+      <w:r>
+        <w:rPr>
+          <w:rFonts w:cstheme="minorHAnsi"/>
+        </w:rPr>
+        <w:t xml:space="preserve">nou één keer </w:t>
+      </w:r>
+      <w:r>
+        <w:rPr>
+          <w:rFonts w:cstheme="minorHAnsi"/>
+        </w:rPr>
+        <w:t>altijd kunnen veranderen. De a</w:t>
       </w:r>
       <w:r>
         <w:rPr>
@@ -271,6 +371,12 @@
         <w:rPr>
           <w:rFonts w:cstheme="minorHAnsi"/>
         </w:rPr>
+        <w:t xml:space="preserve"> geworden</w:t>
+      </w:r>
+      <w:r>
+        <w:rPr>
+          <w:rFonts w:cstheme="minorHAnsi"/>
+        </w:rPr>
         <w:t>,</w:t>
       </w:r>
       <w:r>
@@ -307,13 +413,25 @@
         <w:rPr>
           <w:rFonts w:cstheme="minorHAnsi"/>
         </w:rPr>
-        <w:t xml:space="preserve">tussen eenheden en mensen die belang hebben bij het in stand houden ervan en ook, en dat is misschien wel nieuw, </w:t>
-      </w:r>
-      <w:r>
-        <w:rPr>
-          <w:rFonts w:cstheme="minorHAnsi"/>
-        </w:rPr>
-        <w:t xml:space="preserve">met andere autocratieën in de wereld. </w:t>
+        <w:t>tussen eenheden en mensen die belang hebben bij het in stand houden ervan en ook</w:t>
+      </w:r>
+      <w:r>
+        <w:rPr>
+          <w:rFonts w:cstheme="minorHAnsi"/>
+        </w:rPr>
+        <w:t xml:space="preserve"> met</w:t>
+      </w:r>
+      <w:r>
+        <w:rPr>
+          <w:rFonts w:cstheme="minorHAnsi"/>
+        </w:rPr>
+        <w:t>, en dat is misschien wel nieuw,</w:t>
+      </w:r>
+      <w:r>
+        <w:rPr>
+          <w:rFonts w:cstheme="minorHAnsi"/>
+        </w:rPr>
+        <w:t xml:space="preserve"> andere autocratieën in de wereld. </w:t>
       </w:r>
       <w:r>
         <w:rPr>
@@ -631,7 +749,19 @@
         <w:rPr>
           <w:rFonts w:cstheme="minorHAnsi"/>
         </w:rPr>
-        <w:t>die niet transparant en berekenbaar</w:t>
+        <w:t xml:space="preserve">die niet transparant en </w:t>
+      </w:r>
+      <w:r>
+        <w:rPr>
+          <w:rFonts w:cstheme="minorHAnsi"/>
+        </w:rPr>
+        <w:t>on</w:t>
+      </w:r>
+      <w:r>
+        <w:rPr>
+          <w:rFonts w:cstheme="minorHAnsi"/>
+        </w:rPr>
+        <w:t>berekenbaar</w:t>
       </w:r>
       <w:r>
         <w:rPr>
@@ -649,18 +779,6 @@
         <w:rPr>
           <w:rFonts w:cstheme="minorHAnsi"/>
         </w:rPr>
-        <w:t>Leiders ervan</w:t>
-      </w:r>
-      <w:r>
-        <w:rPr>
-          <w:rFonts w:cstheme="minorHAnsi"/>
-        </w:rPr>
-        <w:t xml:space="preserve"> voelen zich ontastbaar en het internationale recht geldt niet voor hen. </w:t>
-      </w:r>
-      <w:r>
-        <w:rPr>
-          <w:rFonts w:cstheme="minorHAnsi"/>
-        </w:rPr>
         <w:t>Autocratieën</w:t>
       </w:r>
       <w:r>
@@ -673,6 +791,18 @@
         <w:rPr>
           <w:rFonts w:cstheme="minorHAnsi"/>
         </w:rPr>
+        <w:t>Leiders ervan voelen zich ontastbaar en het internationale recht geldt niet voor hen.</w:t>
+      </w:r>
+      <w:r>
+        <w:rPr>
+          <w:rFonts w:cstheme="minorHAnsi"/>
+        </w:rPr>
+        <w:t xml:space="preserve"> </w:t>
+      </w:r>
+      <w:r>
+        <w:rPr>
+          <w:rFonts w:cstheme="minorHAnsi"/>
+        </w:rPr>
         <w:t>Z</w:t>
       </w:r>
       <w:r>
@@ -685,7 +815,26 @@
         <w:rPr>
           <w:rFonts w:cstheme="minorHAnsi"/>
         </w:rPr>
-        <w:t xml:space="preserve"> schamen zich niet voor hun eigen handelen en reageren brutaal als ze door anderen worden bekritiseerd. </w:t>
+        <w:t xml:space="preserve"> schamen zich niet voor hun eigen </w:t>
+      </w:r>
+      <w:r>
+        <w:rPr>
+          <w:rFonts w:cstheme="minorHAnsi"/>
+        </w:rPr>
+        <w:t xml:space="preserve">onmogelijke </w:t>
+      </w:r>
+      <w:r>
+        <w:rPr>
+          <w:rFonts w:cstheme="minorHAnsi"/>
+        </w:rPr>
+        <w:t xml:space="preserve">handelen en reageren </w:t>
+      </w:r>
+      <w:r>
+        <w:rPr>
+          <w:rFonts w:cstheme="minorHAnsi"/>
+        </w:rPr>
+        <w:lastRenderedPageBreak/>
+        <w:t xml:space="preserve">brutaal als ze door anderen worden bekritiseerd. </w:t>
       </w:r>
       <w:r>
         <w:rPr>
@@ -703,7 +852,19 @@
         <w:rPr>
           <w:rFonts w:cstheme="minorHAnsi"/>
         </w:rPr>
-        <w:t>Idealen binden hen allang niet meer</w:t>
+        <w:t xml:space="preserve">Idealen binden </w:t>
+      </w:r>
+      <w:r>
+        <w:rPr>
+          <w:rFonts w:cstheme="minorHAnsi"/>
+        </w:rPr>
+        <w:t>deze landen</w:t>
+      </w:r>
+      <w:r>
+        <w:rPr>
+          <w:rFonts w:cstheme="minorHAnsi"/>
+        </w:rPr>
+        <w:t xml:space="preserve"> allang niet meer</w:t>
       </w:r>
       <w:r>
         <w:rPr>
@@ -715,14 +876,19 @@
         <w:rPr>
           <w:rFonts w:cstheme="minorHAnsi"/>
         </w:rPr>
-        <w:t xml:space="preserve">u zijn </w:t>
-      </w:r>
-      <w:r>
-        <w:rPr>
-          <w:rFonts w:cstheme="minorHAnsi"/>
-        </w:rPr>
-        <w:lastRenderedPageBreak/>
-        <w:t xml:space="preserve">het </w:t>
+        <w:t xml:space="preserve">u </w:t>
+      </w:r>
+      <w:r>
+        <w:rPr>
+          <w:rFonts w:cstheme="minorHAnsi"/>
+        </w:rPr>
+        <w:t>verdedigen ze elkaar op basis van</w:t>
+      </w:r>
+      <w:r>
+        <w:rPr>
+          <w:rFonts w:cstheme="minorHAnsi"/>
+        </w:rPr>
+        <w:t xml:space="preserve"> </w:t>
       </w:r>
       <w:r>
         <w:rPr>
@@ -740,7 +906,7 @@
         <w:rPr>
           <w:rFonts w:cstheme="minorHAnsi"/>
         </w:rPr>
-        <w:t xml:space="preserve"> waarmee ze elkaar verdedigen. In haar vorige boek *</w:t>
+        <w:t>. In haar vorige boek *</w:t>
       </w:r>
       <w:proofErr w:type="spellStart"/>
       <w:r>
@@ -924,216 +1090,888 @@
         <w:rPr>
           <w:rFonts w:cstheme="minorHAnsi"/>
         </w:rPr>
-        <w:t xml:space="preserve">. In Rusland waren grote olie- en gasvelden gevonden en misschien was het mogelijk om door economische relaties toekomstig militaire conflicten te voorkomen. Het zoeken naar verandering door handel en normaliseren van relaties wordt na de val van de muur nog eens versterkt. </w:t>
-      </w:r>
+        <w:t xml:space="preserve">. In Rusland waren grote olie- en gasvelden gevonden en misschien was het mogelijk om economische relaties </w:t>
+      </w:r>
+      <w:r>
+        <w:rPr>
+          <w:rFonts w:cstheme="minorHAnsi"/>
+        </w:rPr>
+        <w:t xml:space="preserve">op te bouwen om zo </w:t>
+      </w:r>
+      <w:r>
+        <w:rPr>
+          <w:rFonts w:cstheme="minorHAnsi"/>
+        </w:rPr>
+        <w:t xml:space="preserve">toekomstig militaire conflicten te voorkomen. Het zoeken naar verandering door handel en </w:t>
+      </w:r>
+      <w:r>
+        <w:rPr>
+          <w:rFonts w:cstheme="minorHAnsi"/>
+        </w:rPr>
+        <w:t xml:space="preserve">het </w:t>
+      </w:r>
+      <w:r>
+        <w:rPr>
+          <w:rFonts w:cstheme="minorHAnsi"/>
+        </w:rPr>
+        <w:t>normaliseren van relaties wordt na de val van de muur nog eens versterkt. Ook de handel met China w</w:t>
+      </w:r>
+      <w:r>
+        <w:rPr>
+          <w:rFonts w:cstheme="minorHAnsi"/>
+        </w:rPr>
+        <w:t xml:space="preserve">ordt dan </w:t>
+      </w:r>
+      <w:r>
+        <w:rPr>
+          <w:rFonts w:cstheme="minorHAnsi"/>
+        </w:rPr>
+        <w:t xml:space="preserve">op poten gezet. </w:t>
+      </w:r>
+      <w:r>
+        <w:rPr>
+          <w:rFonts w:cstheme="minorHAnsi"/>
+        </w:rPr>
+        <w:t xml:space="preserve">In eerste instantie lijkt het erop dat </w:t>
+      </w:r>
+      <w:r>
+        <w:rPr>
+          <w:rFonts w:cstheme="minorHAnsi"/>
+        </w:rPr>
+        <w:t>deze politiek</w:t>
+      </w:r>
+      <w:r>
+        <w:rPr>
+          <w:rFonts w:cstheme="minorHAnsi"/>
+        </w:rPr>
+        <w:t xml:space="preserve"> de democratische ontwikkelingen daar ten goede komen. </w:t>
+      </w:r>
+      <w:r>
+        <w:rPr>
+          <w:rFonts w:cstheme="minorHAnsi"/>
+        </w:rPr>
+        <w:t>W</w:t>
+      </w:r>
+      <w:r>
+        <w:rPr>
+          <w:rFonts w:cstheme="minorHAnsi"/>
+        </w:rPr>
+        <w:t xml:space="preserve">at er werkelijk gebeurt en </w:t>
+      </w:r>
+      <w:r>
+        <w:rPr>
+          <w:rFonts w:cstheme="minorHAnsi"/>
+        </w:rPr>
+        <w:t xml:space="preserve">dat </w:t>
+      </w:r>
+      <w:r>
+        <w:rPr>
+          <w:rFonts w:cstheme="minorHAnsi"/>
+        </w:rPr>
+        <w:t>de nieuwe mogelijkheden slechts een kleine groep ten goede komt</w:t>
+      </w:r>
+      <w:r>
+        <w:rPr>
+          <w:rFonts w:cstheme="minorHAnsi"/>
+        </w:rPr>
+        <w:t>,</w:t>
+      </w:r>
+      <w:r>
+        <w:rPr>
+          <w:rFonts w:cstheme="minorHAnsi"/>
+        </w:rPr>
+        <w:t xml:space="preserve"> dringt lang niet door. </w:t>
+      </w:r>
+      <w:r>
+        <w:rPr>
+          <w:rFonts w:cstheme="minorHAnsi"/>
+        </w:rPr>
+        <w:t>I</w:t>
+      </w:r>
+      <w:r>
+        <w:rPr>
+          <w:rFonts w:cstheme="minorHAnsi"/>
+        </w:rPr>
+        <w:t>n het westen denkt men</w:t>
+      </w:r>
+      <w:r>
+        <w:rPr>
+          <w:rFonts w:cstheme="minorHAnsi"/>
+        </w:rPr>
+        <w:t xml:space="preserve"> dat in </w:t>
+      </w:r>
+      <w:r>
+        <w:rPr>
+          <w:rFonts w:cstheme="minorHAnsi"/>
+        </w:rPr>
+        <w:t>die</w:t>
+      </w:r>
+      <w:r>
+        <w:rPr>
+          <w:rFonts w:cstheme="minorHAnsi"/>
+        </w:rPr>
+        <w:t xml:space="preserve"> open en verbonden wereld democratie en de liberale ideeën vanzelf </w:t>
+      </w:r>
+      <w:r>
+        <w:rPr>
+          <w:rFonts w:cstheme="minorHAnsi"/>
+        </w:rPr>
+        <w:t xml:space="preserve">de goede </w:t>
+      </w:r>
+      <w:r>
+        <w:rPr>
+          <w:rFonts w:cstheme="minorHAnsi"/>
+        </w:rPr>
+        <w:t>kant op zouden gaan</w:t>
+      </w:r>
+      <w:r>
+        <w:rPr>
+          <w:rFonts w:cstheme="minorHAnsi"/>
+        </w:rPr>
+        <w:t>. N</w:t>
+      </w:r>
+      <w:r>
+        <w:rPr>
+          <w:rFonts w:cstheme="minorHAnsi"/>
+        </w:rPr>
+        <w:t>iemand st</w:t>
+      </w:r>
+      <w:r>
+        <w:rPr>
+          <w:rFonts w:cstheme="minorHAnsi"/>
+        </w:rPr>
+        <w:t>aat</w:t>
+      </w:r>
+      <w:r>
+        <w:rPr>
+          <w:rFonts w:cstheme="minorHAnsi"/>
+        </w:rPr>
+        <w:t xml:space="preserve"> erbij stil dat </w:t>
+      </w:r>
+      <w:r>
+        <w:rPr>
+          <w:rFonts w:cstheme="minorHAnsi"/>
+        </w:rPr>
+        <w:t xml:space="preserve">het </w:t>
+      </w:r>
+      <w:r>
+        <w:rPr>
+          <w:rFonts w:cstheme="minorHAnsi"/>
+        </w:rPr>
+        <w:t>wel eens heel anders zou kunnen gaan</w:t>
+      </w:r>
+      <w:r>
+        <w:rPr>
+          <w:rFonts w:cstheme="minorHAnsi"/>
+        </w:rPr>
+        <w:t xml:space="preserve">, laat staan </w:t>
+      </w:r>
+      <w:r>
+        <w:rPr>
+          <w:rFonts w:cstheme="minorHAnsi"/>
+        </w:rPr>
+        <w:t>dat er rekening wordt gehouden met</w:t>
+      </w:r>
+      <w:r>
+        <w:rPr>
+          <w:rFonts w:cstheme="minorHAnsi"/>
+        </w:rPr>
+        <w:t xml:space="preserve"> de mogelijkheid dat</w:t>
+      </w:r>
+      <w:r>
+        <w:rPr>
+          <w:rFonts w:cstheme="minorHAnsi"/>
+        </w:rPr>
+        <w:t xml:space="preserve"> </w:t>
+      </w:r>
+      <w:r>
+        <w:rPr>
+          <w:rFonts w:cstheme="minorHAnsi"/>
+        </w:rPr>
+        <w:t xml:space="preserve">niet-liberale ideeën ook onze kant op zouden kunnen </w:t>
+      </w:r>
+      <w:r>
+        <w:rPr>
+          <w:rFonts w:cstheme="minorHAnsi"/>
+        </w:rPr>
+        <w:t>komen</w:t>
+      </w:r>
+      <w:r>
+        <w:rPr>
+          <w:rFonts w:cstheme="minorHAnsi"/>
+        </w:rPr>
+        <w:t xml:space="preserve">. </w:t>
+      </w:r>
+      <w:r>
+        <w:rPr>
+          <w:rFonts w:cstheme="minorHAnsi"/>
+        </w:rPr>
+        <w:t xml:space="preserve">Ook in andere landen zien we </w:t>
+      </w:r>
+      <w:r>
+        <w:rPr>
+          <w:rFonts w:cstheme="minorHAnsi"/>
+        </w:rPr>
+        <w:t xml:space="preserve">ontwikkelingen die eerst heel positief lijken te zijn, </w:t>
+      </w:r>
+      <w:r>
+        <w:rPr>
+          <w:rFonts w:cstheme="minorHAnsi"/>
+        </w:rPr>
+        <w:t xml:space="preserve">heel anders uitwerken, zoals dat in Venezuela en Zimbabwe </w:t>
+      </w:r>
+      <w:r>
+        <w:rPr>
+          <w:rFonts w:cstheme="minorHAnsi"/>
+        </w:rPr>
+        <w:t>gebeurt</w:t>
+      </w:r>
+      <w:r>
+        <w:rPr>
+          <w:rFonts w:cstheme="minorHAnsi"/>
+        </w:rPr>
+        <w:t>. Deze landen waren lang corrupt en kende</w:t>
+      </w:r>
+      <w:r>
+        <w:rPr>
+          <w:rFonts w:cstheme="minorHAnsi"/>
+        </w:rPr>
+        <w:t>n</w:t>
+      </w:r>
+      <w:r>
+        <w:rPr>
+          <w:rFonts w:cstheme="minorHAnsi"/>
+        </w:rPr>
+        <w:t xml:space="preserve"> verouderde </w:t>
+      </w:r>
+      <w:r>
+        <w:rPr>
+          <w:rFonts w:cstheme="minorHAnsi"/>
+        </w:rPr>
+        <w:t>politieke verhoudingen</w:t>
+      </w:r>
+      <w:r>
+        <w:rPr>
+          <w:rFonts w:cstheme="minorHAnsi"/>
+        </w:rPr>
+        <w:t>. De nieuwe systemen br</w:t>
+      </w:r>
+      <w:r>
+        <w:rPr>
+          <w:rFonts w:cstheme="minorHAnsi"/>
+        </w:rPr>
+        <w:t>e</w:t>
+      </w:r>
+      <w:r>
+        <w:rPr>
+          <w:rFonts w:cstheme="minorHAnsi"/>
+        </w:rPr>
+        <w:t xml:space="preserve">ken </w:t>
+      </w:r>
+      <w:r>
+        <w:rPr>
+          <w:rFonts w:cstheme="minorHAnsi"/>
+        </w:rPr>
+        <w:t xml:space="preserve">eerst </w:t>
+      </w:r>
+      <w:r>
+        <w:rPr>
+          <w:rFonts w:cstheme="minorHAnsi"/>
+        </w:rPr>
+        <w:t xml:space="preserve">het vertrouwen en </w:t>
+      </w:r>
+      <w:r>
+        <w:rPr>
+          <w:rFonts w:cstheme="minorHAnsi"/>
+        </w:rPr>
+        <w:t>al snel de</w:t>
+      </w:r>
+      <w:r>
+        <w:rPr>
+          <w:rFonts w:cstheme="minorHAnsi"/>
+        </w:rPr>
+        <w:t xml:space="preserve"> hele democratisch opbouw af. De omvang van corruptie kent </w:t>
+      </w:r>
+      <w:r>
+        <w:rPr>
+          <w:rFonts w:cstheme="minorHAnsi"/>
+        </w:rPr>
+        <w:t>vervolgens geen</w:t>
+      </w:r>
+      <w:r>
+        <w:rPr>
+          <w:rFonts w:cstheme="minorHAnsi"/>
+        </w:rPr>
+        <w:t xml:space="preserve"> grenzen</w:t>
+      </w:r>
+      <w:r>
+        <w:rPr>
+          <w:rFonts w:cstheme="minorHAnsi"/>
+        </w:rPr>
+        <w:t xml:space="preserve">. Honderden miljarden verdwijnen in de zakken van de nieuwe leiders en </w:t>
+      </w:r>
+      <w:r>
+        <w:rPr>
+          <w:rFonts w:cstheme="minorHAnsi"/>
+        </w:rPr>
+        <w:t xml:space="preserve">de </w:t>
+      </w:r>
+      <w:r>
+        <w:rPr>
+          <w:rFonts w:cstheme="minorHAnsi"/>
+        </w:rPr>
+        <w:t xml:space="preserve">eigen bevolking van </w:t>
+      </w:r>
+      <w:r>
+        <w:rPr>
+          <w:rFonts w:cstheme="minorHAnsi"/>
+        </w:rPr>
+        <w:t xml:space="preserve">de </w:t>
+      </w:r>
+      <w:r>
+        <w:rPr>
+          <w:rFonts w:cstheme="minorHAnsi"/>
+        </w:rPr>
+        <w:t xml:space="preserve">in principe rijke landen leeft in bittere armoede. De </w:t>
+      </w:r>
+      <w:r>
+        <w:rPr>
+          <w:rFonts w:cstheme="minorHAnsi"/>
+        </w:rPr>
+        <w:t>machthebbers zijn</w:t>
+      </w:r>
+      <w:r>
+        <w:rPr>
+          <w:rFonts w:cstheme="minorHAnsi"/>
+        </w:rPr>
+        <w:t xml:space="preserve"> betrokken bij drugshandel, illegale mijnbouw, ontvoeringen</w:t>
+      </w:r>
+      <w:r>
+        <w:rPr>
+          <w:rFonts w:cstheme="minorHAnsi"/>
+        </w:rPr>
+        <w:t xml:space="preserve"> en </w:t>
+      </w:r>
+      <w:r>
+        <w:rPr>
+          <w:rFonts w:cstheme="minorHAnsi"/>
+        </w:rPr>
+        <w:t>goudsmokkel</w:t>
+      </w:r>
+      <w:r>
+        <w:rPr>
+          <w:rFonts w:cstheme="minorHAnsi"/>
+        </w:rPr>
+        <w:t xml:space="preserve">. Grote sommen </w:t>
+      </w:r>
+      <w:r>
+        <w:rPr>
+          <w:rFonts w:cstheme="minorHAnsi"/>
+        </w:rPr>
+        <w:t>geld verdwijn</w:t>
+      </w:r>
+      <w:r>
+        <w:rPr>
+          <w:rFonts w:cstheme="minorHAnsi"/>
+        </w:rPr>
+        <w:t>en</w:t>
+      </w:r>
+      <w:r>
+        <w:rPr>
+          <w:rFonts w:cstheme="minorHAnsi"/>
+        </w:rPr>
+        <w:t xml:space="preserve"> met nauwelijks te begrijpen transacties in de zakken van de oligarchen. Nieuwe samenwerking wordt opgebouwd met vergelijkbare landen die er zelf beter van worden. </w:t>
+      </w:r>
+    </w:p>
+    <w:p>
+      <w:pPr>
+        <w:spacing w:line="360" w:lineRule="auto"/>
+        <w:rPr>
+          <w:rFonts w:cstheme="minorHAnsi"/>
+        </w:rPr>
+      </w:pPr>
+      <w:r>
+        <w:rPr>
+          <w:rFonts w:cstheme="minorHAnsi"/>
+        </w:rPr>
+        <w:lastRenderedPageBreak/>
+        <w:tab/>
+      </w:r>
+      <w:r>
+        <w:rPr>
+          <w:rFonts w:cstheme="minorHAnsi"/>
+        </w:rPr>
+        <w:t>De a</w:t>
+      </w:r>
+      <w:r>
+        <w:rPr>
+          <w:rFonts w:cstheme="minorHAnsi"/>
+        </w:rPr>
+        <w:t xml:space="preserve">utocratieën </w:t>
+      </w:r>
+      <w:r>
+        <w:rPr>
+          <w:rFonts w:cstheme="minorHAnsi"/>
+        </w:rPr>
+        <w:t>begrijpen al snel dat</w:t>
+      </w:r>
+      <w:r>
+        <w:rPr>
+          <w:rFonts w:cstheme="minorHAnsi"/>
+        </w:rPr>
+        <w:t xml:space="preserve"> het belangrijk </w:t>
+      </w:r>
+      <w:r>
+        <w:rPr>
+          <w:rFonts w:cstheme="minorHAnsi"/>
+        </w:rPr>
+        <w:t xml:space="preserve">is </w:t>
+      </w:r>
+      <w:r>
+        <w:rPr>
+          <w:rFonts w:cstheme="minorHAnsi"/>
+        </w:rPr>
+        <w:t xml:space="preserve">dat ze </w:t>
+      </w:r>
+      <w:r>
+        <w:rPr>
+          <w:rFonts w:cstheme="minorHAnsi"/>
+        </w:rPr>
+        <w:t>hun</w:t>
+      </w:r>
+      <w:r>
+        <w:rPr>
+          <w:rFonts w:cstheme="minorHAnsi"/>
+        </w:rPr>
+        <w:t xml:space="preserve"> verhaal in </w:t>
+      </w:r>
+      <w:r>
+        <w:rPr>
+          <w:rFonts w:cstheme="minorHAnsi"/>
+        </w:rPr>
+        <w:t>eigen</w:t>
+      </w:r>
+      <w:r>
+        <w:rPr>
+          <w:rFonts w:cstheme="minorHAnsi"/>
+        </w:rPr>
+        <w:t xml:space="preserve"> hand houden. </w:t>
+      </w:r>
+      <w:r>
+        <w:rPr>
+          <w:rFonts w:cstheme="minorHAnsi"/>
+        </w:rPr>
+        <w:t>Bepaalde websites en digitale systemen worden verboden en daarvoor in de plaats komen eigen sites en eigen veiligheids-, controle- en AI-systemen.  Niet alleen wordt de liberale-democratische taal zwart gemaakt (</w:t>
+      </w:r>
+      <w:r>
+        <w:rPr>
+          <w:rFonts w:cstheme="minorHAnsi"/>
+        </w:rPr>
+        <w:t xml:space="preserve">want </w:t>
+      </w:r>
+      <w:r>
+        <w:rPr>
+          <w:rFonts w:cstheme="minorHAnsi"/>
+        </w:rPr>
+        <w:t>wat is er gevaarlijker dan Russen die zich met Europa identificeren</w:t>
+      </w:r>
+      <w:r>
+        <w:rPr>
+          <w:rFonts w:cstheme="minorHAnsi"/>
+        </w:rPr>
+        <w:t>?</w:t>
+      </w:r>
+      <w:r>
+        <w:rPr>
+          <w:rFonts w:cstheme="minorHAnsi"/>
+        </w:rPr>
+        <w:t xml:space="preserve">), er moet ook een eigen positieve taal voor in de plaats komen. In Poetins Rusland, </w:t>
+      </w:r>
+      <w:proofErr w:type="spellStart"/>
+      <w:r>
+        <w:rPr>
+          <w:rFonts w:cstheme="minorHAnsi"/>
+        </w:rPr>
+        <w:t>Assads</w:t>
+      </w:r>
+      <w:proofErr w:type="spellEnd"/>
+      <w:r>
+        <w:rPr>
+          <w:rFonts w:cstheme="minorHAnsi"/>
+        </w:rPr>
+        <w:t xml:space="preserve"> Syrië en in </w:t>
+      </w:r>
+      <w:proofErr w:type="spellStart"/>
+      <w:r>
+        <w:rPr>
+          <w:rFonts w:cstheme="minorHAnsi"/>
+        </w:rPr>
+        <w:t>Maduro’s</w:t>
+      </w:r>
+      <w:proofErr w:type="spellEnd"/>
+      <w:r>
+        <w:rPr>
+          <w:rFonts w:cstheme="minorHAnsi"/>
+        </w:rPr>
+        <w:t xml:space="preserve"> Venezuela worden hele e</w:t>
+      </w:r>
+      <w:r>
+        <w:rPr>
+          <w:rFonts w:cstheme="minorHAnsi"/>
+        </w:rPr>
+        <w:t xml:space="preserve">igen werelden gecreëerd </w:t>
+      </w:r>
+      <w:r>
+        <w:rPr>
+          <w:rFonts w:cstheme="minorHAnsi"/>
+        </w:rPr>
+        <w:t>waar mensen in gaan geloven als ze het</w:t>
+      </w:r>
+      <w:r>
+        <w:rPr>
+          <w:rFonts w:cstheme="minorHAnsi"/>
+        </w:rPr>
+        <w:t xml:space="preserve"> maar</w:t>
+      </w:r>
+      <w:r>
+        <w:rPr>
+          <w:rFonts w:cstheme="minorHAnsi"/>
+        </w:rPr>
+        <w:t xml:space="preserve"> iedere keer weer horen en alleen zo. Daarnaast investeren China en Rusland met miljarden in televisie</w:t>
+      </w:r>
+      <w:r>
+        <w:rPr>
+          <w:rFonts w:cstheme="minorHAnsi"/>
+        </w:rPr>
+        <w:t>- en</w:t>
+      </w:r>
+      <w:r>
+        <w:rPr>
+          <w:rFonts w:cstheme="minorHAnsi"/>
+        </w:rPr>
+        <w:t xml:space="preserve"> radio</w:t>
+      </w:r>
+      <w:r>
+        <w:rPr>
+          <w:rFonts w:cstheme="minorHAnsi"/>
+        </w:rPr>
+        <w:t>stations</w:t>
+      </w:r>
+      <w:r>
+        <w:rPr>
+          <w:rFonts w:cstheme="minorHAnsi"/>
+        </w:rPr>
+        <w:t xml:space="preserve"> en websites </w:t>
+      </w:r>
+      <w:r>
+        <w:rPr>
+          <w:rFonts w:cstheme="minorHAnsi"/>
+        </w:rPr>
+        <w:t xml:space="preserve">voor </w:t>
+      </w:r>
+      <w:r>
+        <w:rPr>
+          <w:rFonts w:cstheme="minorHAnsi"/>
+        </w:rPr>
+        <w:t xml:space="preserve">Afrika, Azië en Latijns-Amerika. </w:t>
+      </w:r>
+      <w:r>
+        <w:rPr>
+          <w:rFonts w:cstheme="minorHAnsi"/>
+        </w:rPr>
+        <w:t>Het zijn relatief g</w:t>
+      </w:r>
+      <w:r>
+        <w:rPr>
+          <w:rFonts w:cstheme="minorHAnsi"/>
+        </w:rPr>
+        <w:t xml:space="preserve">oedkope zenders </w:t>
+      </w:r>
+      <w:r>
+        <w:rPr>
+          <w:rFonts w:cstheme="minorHAnsi"/>
+        </w:rPr>
+        <w:t xml:space="preserve">die voortdurend </w:t>
+      </w:r>
+      <w:r>
+        <w:rPr>
+          <w:rFonts w:cstheme="minorHAnsi"/>
+        </w:rPr>
+        <w:t xml:space="preserve">positieve </w:t>
+      </w:r>
+      <w:r>
+        <w:rPr>
+          <w:rFonts w:cstheme="minorHAnsi"/>
+        </w:rPr>
+        <w:t xml:space="preserve">Chinese en Russische </w:t>
+      </w:r>
+      <w:r>
+        <w:rPr>
+          <w:rFonts w:cstheme="minorHAnsi"/>
+        </w:rPr>
+        <w:t>boodschappen</w:t>
+      </w:r>
+      <w:r>
+        <w:rPr>
+          <w:rFonts w:cstheme="minorHAnsi"/>
+        </w:rPr>
+        <w:t xml:space="preserve"> uitzenden en m</w:t>
+      </w:r>
+      <w:r>
+        <w:rPr>
+          <w:rFonts w:cstheme="minorHAnsi"/>
+        </w:rPr>
+        <w:t>isinformatie</w:t>
+      </w:r>
+      <w:r>
+        <w:rPr>
+          <w:rFonts w:cstheme="minorHAnsi"/>
+        </w:rPr>
+        <w:t xml:space="preserve"> en </w:t>
+      </w:r>
+      <w:r>
+        <w:rPr>
+          <w:rFonts w:cstheme="minorHAnsi"/>
+        </w:rPr>
+        <w:t>complottheorieë</w:t>
+      </w:r>
+      <w:r>
+        <w:rPr>
+          <w:rFonts w:cstheme="minorHAnsi"/>
+        </w:rPr>
+        <w:t>n</w:t>
+      </w:r>
+      <w:r>
+        <w:rPr>
+          <w:rFonts w:cstheme="minorHAnsi"/>
+        </w:rPr>
+        <w:t xml:space="preserve"> </w:t>
+      </w:r>
+      <w:r>
+        <w:rPr>
+          <w:rFonts w:cstheme="minorHAnsi"/>
+        </w:rPr>
+        <w:t xml:space="preserve">uitzenden, allemaal ook nog </w:t>
+      </w:r>
+      <w:r>
+        <w:rPr>
+          <w:rFonts w:cstheme="minorHAnsi"/>
+        </w:rPr>
+        <w:t xml:space="preserve">versterkt </w:t>
+      </w:r>
+      <w:r>
+        <w:rPr>
+          <w:rFonts w:cstheme="minorHAnsi"/>
+        </w:rPr>
+        <w:t>met boodschappen uit</w:t>
+      </w:r>
+      <w:r>
+        <w:rPr>
+          <w:rFonts w:cstheme="minorHAnsi"/>
+        </w:rPr>
+        <w:t xml:space="preserve"> extre</w:t>
+      </w:r>
+      <w:r>
+        <w:rPr>
+          <w:rFonts w:cstheme="minorHAnsi"/>
+        </w:rPr>
+        <w:t>em</w:t>
+      </w:r>
+      <w:r>
+        <w:rPr>
+          <w:rFonts w:cstheme="minorHAnsi"/>
+        </w:rPr>
+        <w:t xml:space="preserve"> Amerikaanse </w:t>
+      </w:r>
+      <w:r>
+        <w:rPr>
+          <w:rFonts w:cstheme="minorHAnsi"/>
+        </w:rPr>
+        <w:t>hoek</w:t>
+      </w:r>
+      <w:r>
+        <w:rPr>
+          <w:rFonts w:cstheme="minorHAnsi"/>
+        </w:rPr>
+        <w:t xml:space="preserve">. </w:t>
+      </w:r>
+    </w:p>
+    <w:p>
+      <w:pPr>
+        <w:spacing w:line="360" w:lineRule="auto"/>
+        <w:rPr>
+          <w:rFonts w:cstheme="minorHAnsi"/>
+        </w:rPr>
+      </w:pPr>
+      <w:r>
+        <w:rPr>
+          <w:rFonts w:cstheme="minorHAnsi"/>
+        </w:rPr>
+        <w:tab/>
+        <w:t xml:space="preserve">Na de Tweede Wereldoorlog werd door de nieuw opgerichte Verenigde Naties de Universele Verklaring van de Rechten van de Mens aangenomen als basisdocument voor vrijheid, rechtvaardigheid en vrede in de wereld. In het verlengde daarvoor werden ook andere documenten opgesteld die </w:t>
+      </w:r>
+      <w:r>
+        <w:rPr>
+          <w:rFonts w:cstheme="minorHAnsi"/>
+        </w:rPr>
+        <w:t>de omgang in de wereld richting gaven. Die organisatie en die afspraken worden steeds meer in twijfel getrokken. China vraagt in plaats van mensenrechten om het recht op ontwikkeling, win-win afspraken en om soevereiniteit. En de Russen willen af van de Amerikaanse hegemonie in wereld en streven een multipolaire samenleving na. Voor wat die multipolaire wereld betekent hoef je alleen maar naar Mali, Syrië of Nicaragua te kijken. Het is duidelijk dat je niet alles aan die landen zelf over kunt laten.</w:t>
+      </w:r>
+    </w:p>
+    <w:p>
+      <w:pPr>
+        <w:spacing w:line="360" w:lineRule="auto"/>
+        <w:rPr>
+          <w:rFonts w:cstheme="minorHAnsi"/>
+        </w:rPr>
+      </w:pPr>
+      <w:r>
+        <w:rPr>
+          <w:rFonts w:cstheme="minorHAnsi"/>
+        </w:rPr>
+        <w:tab/>
+        <w:t>Lang is er een naïef vertrouwen geweest in de kracht van democratie. Als er werkelijk kracht, macht en bronnen werden gebruikt, zouden dictaturen verdwijnen. Er bestonden lijsten met tactieken om tot democratieën te komen. Nieuwe succesvolle bewegingen ontst</w:t>
+      </w:r>
+      <w:r>
+        <w:rPr>
+          <w:rFonts w:cstheme="minorHAnsi"/>
+        </w:rPr>
+        <w:t>aan vervolgens</w:t>
+      </w:r>
+      <w:r>
+        <w:rPr>
+          <w:rFonts w:cstheme="minorHAnsi"/>
+        </w:rPr>
+        <w:t>, men leer</w:t>
+      </w:r>
+      <w:r>
+        <w:rPr>
+          <w:rFonts w:cstheme="minorHAnsi"/>
+        </w:rPr>
+        <w:t>t</w:t>
+      </w:r>
+      <w:r>
+        <w:rPr>
+          <w:rFonts w:cstheme="minorHAnsi"/>
+        </w:rPr>
+        <w:t xml:space="preserve"> van elkaar en hele nieuwe tactieken met sociale media en financiën </w:t>
+      </w:r>
+      <w:r>
+        <w:rPr>
+          <w:rFonts w:cstheme="minorHAnsi"/>
+        </w:rPr>
+        <w:t>komen erbij</w:t>
+      </w:r>
+      <w:r>
+        <w:rPr>
+          <w:rFonts w:cstheme="minorHAnsi"/>
+        </w:rPr>
+        <w:t>. Ook al w</w:t>
+      </w:r>
+      <w:r>
+        <w:rPr>
+          <w:rFonts w:cstheme="minorHAnsi"/>
+        </w:rPr>
+        <w:t>ordt</w:t>
+      </w:r>
+      <w:r>
+        <w:rPr>
+          <w:rFonts w:cstheme="minorHAnsi"/>
+        </w:rPr>
+        <w:t xml:space="preserve"> er strijd na strijd gewonnen, de oorlog w</w:t>
+      </w:r>
+      <w:r>
+        <w:rPr>
+          <w:rFonts w:cstheme="minorHAnsi"/>
+        </w:rPr>
+        <w:t>ordt</w:t>
+      </w:r>
+      <w:r>
+        <w:rPr>
+          <w:rFonts w:cstheme="minorHAnsi"/>
+        </w:rPr>
+        <w:t xml:space="preserve"> verloren</w:t>
+      </w:r>
+      <w:r>
+        <w:rPr>
+          <w:rFonts w:cstheme="minorHAnsi"/>
+        </w:rPr>
+        <w:t xml:space="preserve"> want de autocratieën hadden geleerd hoe ze charismatische leiders in het diskrediet kunnen brengen, valse berichten kunnen versturen en groepen kunnen isoleren en vooral ook hoe ze de vijand zwart kunnen maken en democratie van alles de schuld kunnen geven.</w:t>
+      </w:r>
+    </w:p>
+    <w:p>
+      <w:pPr>
+        <w:spacing w:line="360" w:lineRule="auto"/>
+        <w:rPr>
+          <w:rFonts w:cstheme="minorHAnsi"/>
+        </w:rPr>
+      </w:pPr>
+    </w:p>
+    <w:p>
+      <w:pPr>
+        <w:spacing w:line="360" w:lineRule="auto"/>
+        <w:rPr>
+          <w:rFonts w:cstheme="minorHAnsi"/>
+        </w:rPr>
+      </w:pPr>
+    </w:p>
+    <w:p>
+      <w:pPr>
+        <w:spacing w:line="360" w:lineRule="auto"/>
+        <w:rPr>
+          <w:rFonts w:cstheme="minorHAnsi"/>
+        </w:rPr>
+      </w:pPr>
+      <w:r>
+        <w:rPr>
+          <w:rFonts w:cstheme="minorHAnsi"/>
+        </w:rPr>
+        <w:lastRenderedPageBreak/>
+        <w:t>&lt;</w:t>
+      </w:r>
+      <w:proofErr w:type="spellStart"/>
       <w:proofErr w:type="gramStart"/>
       <w:r>
         <w:rPr>
           <w:rFonts w:cstheme="minorHAnsi"/>
         </w:rPr>
-        <w:t>Ook</w:t>
-      </w:r>
+        <w:t>br</w:t>
+      </w:r>
+      <w:proofErr w:type="spellEnd"/>
       <w:proofErr w:type="gramEnd"/>
       <w:r>
         <w:rPr>
           <w:rFonts w:cstheme="minorHAnsi"/>
         </w:rPr>
-        <w:t xml:space="preserve"> de handel met China werd op poten gezet. </w:t>
-      </w:r>
-      <w:r>
-        <w:rPr>
-          <w:rFonts w:cstheme="minorHAnsi"/>
-        </w:rPr>
-        <w:t xml:space="preserve">In eerste instantie lijkt het erop dat de ontwikkelingen de democratische ontwikkelingen daar ten goede komen. Maar wat er werkelijk gebeurt en de nieuwe mogelijkheden slechts een kleine groep ten goede komt dringt lang niet door. </w:t>
-      </w:r>
-      <w:r>
-        <w:rPr>
-          <w:rFonts w:cstheme="minorHAnsi"/>
-        </w:rPr>
-        <w:t>I</w:t>
-      </w:r>
-      <w:r>
-        <w:rPr>
-          <w:rFonts w:cstheme="minorHAnsi"/>
-        </w:rPr>
-        <w:t>n het westen denkt men</w:t>
-      </w:r>
-      <w:r>
-        <w:rPr>
-          <w:rFonts w:cstheme="minorHAnsi"/>
-        </w:rPr>
-        <w:t xml:space="preserve"> dat in zo’n open en verbonden wereld democratie en de liberale ideeën vanzelf een kant op zouden gaan en niemand st</w:t>
-      </w:r>
-      <w:r>
-        <w:rPr>
-          <w:rFonts w:cstheme="minorHAnsi"/>
-        </w:rPr>
-        <w:t>aat</w:t>
-      </w:r>
-      <w:r>
-        <w:rPr>
-          <w:rFonts w:cstheme="minorHAnsi"/>
-        </w:rPr>
-        <w:t xml:space="preserve"> erbij stil dat </w:t>
-      </w:r>
-      <w:r>
-        <w:rPr>
-          <w:rFonts w:cstheme="minorHAnsi"/>
-        </w:rPr>
-        <w:t xml:space="preserve">dat wel eens heel anders eruit zou kunnen zien en dat </w:t>
-      </w:r>
-      <w:r>
-        <w:rPr>
-          <w:rFonts w:cstheme="minorHAnsi"/>
-        </w:rPr>
-        <w:t xml:space="preserve">niet-liberale ideeën ook </w:t>
-      </w:r>
-      <w:r>
-        <w:rPr>
-          <w:rFonts w:cstheme="minorHAnsi"/>
-        </w:rPr>
-        <w:t xml:space="preserve">nog eens </w:t>
-      </w:r>
-      <w:r>
-        <w:rPr>
-          <w:rFonts w:cstheme="minorHAnsi"/>
-        </w:rPr>
-        <w:t xml:space="preserve">onze kant op zouden kunnen </w:t>
-      </w:r>
-      <w:r>
-        <w:rPr>
-          <w:rFonts w:cstheme="minorHAnsi"/>
-        </w:rPr>
-        <w:t>komen</w:t>
-      </w:r>
-      <w:r>
-        <w:rPr>
-          <w:rFonts w:cstheme="minorHAnsi"/>
-        </w:rPr>
-        <w:t xml:space="preserve">. </w:t>
-      </w:r>
-      <w:r>
-        <w:rPr>
-          <w:rFonts w:cstheme="minorHAnsi"/>
-        </w:rPr>
-        <w:t xml:space="preserve">Ook in andere landen zien we dat in eerste instantie positieve ontwikkelingen heel anders uitwerken, zoals dat in Venezuela en Zimbabwe is gebeurd. Deze landen waren lang corrupt en kende verouderde systemen. De nieuwe systemen braken al snel het vertrouwen en de hele democratisch opbouw af. De omvang van corruptie kent </w:t>
-      </w:r>
-      <w:r>
-        <w:rPr>
-          <w:rFonts w:cstheme="minorHAnsi"/>
-        </w:rPr>
-        <w:t>nauwelijks</w:t>
-      </w:r>
-      <w:r>
-        <w:rPr>
-          <w:rFonts w:cstheme="minorHAnsi"/>
-        </w:rPr>
-        <w:t xml:space="preserve"> nog grenzen</w:t>
-      </w:r>
-      <w:r>
-        <w:rPr>
-          <w:rFonts w:cstheme="minorHAnsi"/>
-        </w:rPr>
-        <w:t xml:space="preserve">. Honderden miljarden verdwijnen in de zakken van de nieuwe leiders en eigen bevolking van in principe rijke landen leeft in bittere armoede. De leiders zijn betrokken bij drugshandel, illegale mijnbouw, ontvoeringen, goudsmokkel en geld verdwijnt met nauwelijks te begrijpen transacties in de zakken van de oligarchen.  Nieuwe samenwerking wordt opgebouwd met vergelijkbare landen die er zelf beter van worden. </w:t>
-      </w:r>
-    </w:p>
-    <w:p>
-      <w:pPr>
-        <w:spacing w:line="360" w:lineRule="auto"/>
-        <w:rPr>
-          <w:rFonts w:cstheme="minorHAnsi"/>
-        </w:rPr>
-      </w:pPr>
-      <w:r>
-        <w:rPr>
-          <w:rFonts w:cstheme="minorHAnsi"/>
-        </w:rPr>
-        <w:tab/>
-        <w:t xml:space="preserve">Voor de autocratieën zelf is het belangrijk dat ze het eigen verhaal in de hand houden. </w:t>
-      </w:r>
-      <w:r>
-        <w:rPr>
-          <w:rFonts w:cstheme="minorHAnsi"/>
-        </w:rPr>
-        <w:t xml:space="preserve">Bepaalde websites en digitale systemen worden verboden en daarvoor in de plaats komen eigen sites en systemen en eigen veiligheids-, controle- en AI-systemen doen de rest.  </w:t>
-      </w:r>
-      <w:r>
-        <w:rPr>
-          <w:rFonts w:cstheme="minorHAnsi"/>
-        </w:rPr>
-        <w:lastRenderedPageBreak/>
-        <w:t xml:space="preserve">Niet alleen wordt de liberale-democratische taal zwart gemaakt (wat is er gevaarlijker dan Russen die zich met Europa identificeren), er moet ook een eigen positieve taal voor in de plaats komen. In Poetins Rusland, </w:t>
-      </w:r>
-      <w:proofErr w:type="spellStart"/>
-      <w:r>
-        <w:rPr>
-          <w:rFonts w:cstheme="minorHAnsi"/>
-        </w:rPr>
-        <w:t>Assads</w:t>
-      </w:r>
-      <w:proofErr w:type="spellEnd"/>
-      <w:r>
-        <w:rPr>
-          <w:rFonts w:cstheme="minorHAnsi"/>
-        </w:rPr>
-        <w:t xml:space="preserve"> Syrië en in </w:t>
-      </w:r>
-      <w:proofErr w:type="spellStart"/>
-      <w:r>
-        <w:rPr>
-          <w:rFonts w:cstheme="minorHAnsi"/>
-        </w:rPr>
-        <w:t>Maduro’s</w:t>
-      </w:r>
-      <w:proofErr w:type="spellEnd"/>
-      <w:r>
-        <w:rPr>
-          <w:rFonts w:cstheme="minorHAnsi"/>
-        </w:rPr>
-        <w:t xml:space="preserve"> Venezuela worden hele eigen werkelijkheden geschetst waar mensen in gaan geloven als ze het iedere keer weer horen en alleen zo. Daarnaast investeren China en Rusland met miljarden in televisie, radio en websites in </w:t>
-      </w:r>
-      <w:r>
-        <w:rPr>
-          <w:rFonts w:cstheme="minorHAnsi"/>
-        </w:rPr>
-        <w:t xml:space="preserve">Afrika, Azië en Latijns-Amerika bijvoorbeeld. Goedkope zenders met China-positieve boodschappen. Misinformatie, </w:t>
-      </w:r>
-      <w:proofErr w:type="spellStart"/>
-      <w:r>
-        <w:rPr>
-          <w:rFonts w:cstheme="minorHAnsi"/>
-        </w:rPr>
-        <w:t>complottheorieë</w:t>
-      </w:r>
-      <w:proofErr w:type="spellEnd"/>
-      <w:r>
-        <w:rPr>
-          <w:rFonts w:cstheme="minorHAnsi"/>
-        </w:rPr>
-        <w:t xml:space="preserve"> en valse bronnen die ook nog eens versterkt worden door extreme Amerikaanse ondersteuning. </w:t>
-      </w:r>
-    </w:p>
-    <w:p>
-      <w:pPr>
-        <w:spacing w:line="360" w:lineRule="auto"/>
-        <w:rPr>
-          <w:rFonts w:cstheme="minorHAnsi"/>
-        </w:rPr>
-      </w:pPr>
-      <w:r>
-        <w:rPr>
-          <w:rFonts w:cstheme="minorHAnsi"/>
-        </w:rPr>
-        <w:tab/>
-      </w:r>
-    </w:p>
-    <w:p>
-      <w:pPr>
-        <w:spacing w:line="360" w:lineRule="auto"/>
-        <w:rPr>
-          <w:rFonts w:cstheme="minorHAnsi"/>
-        </w:rPr>
-      </w:pPr>
+        <w:t>&gt;</w:t>
+      </w:r>
+    </w:p>
+    <w:p>
+      <w:pPr>
+        <w:spacing w:line="360" w:lineRule="auto"/>
+        <w:rPr>
+          <w:rFonts w:cstheme="minorHAnsi"/>
+        </w:rPr>
+      </w:pPr>
+    </w:p>
+    <w:p>
+      <w:pPr>
+        <w:spacing w:line="360" w:lineRule="auto"/>
+        <w:rPr>
+          <w:rFonts w:cstheme="minorHAnsi"/>
+        </w:rPr>
+      </w:pPr>
+      <w:r>
+        <w:rPr>
+          <w:rFonts w:cstheme="minorHAnsi"/>
+        </w:rPr>
+        <w:t xml:space="preserve">In het laatste hoofdstuk </w:t>
+      </w:r>
+      <w:r>
+        <w:rPr>
+          <w:rFonts w:cstheme="minorHAnsi"/>
+        </w:rPr>
+        <w:t xml:space="preserve">kijkt weer naar onszelf en wat wij ertegen kunnen doen? </w:t>
+      </w:r>
     </w:p>
     <w:p>
       <w:pPr>
@@ -1147,18 +1985,6 @@
           <w:rFonts w:cstheme="minorHAnsi"/>
         </w:rPr>
       </w:pPr>
-      <w:r>
-        <w:rPr>
-          <w:rFonts w:cstheme="minorHAnsi"/>
-        </w:rPr>
-        <w:t>Het verhaal controleren (China), zelf maken</w:t>
-      </w:r>
-      <w:r>
-        <w:rPr>
-          <w:rFonts w:cstheme="minorHAnsi"/>
-        </w:rPr>
-        <w:t xml:space="preserve"> en in het buitenland uitzetten</w:t>
-      </w:r>
     </w:p>
     <w:p>
       <w:pPr>
@@ -1172,12 +1998,6 @@
           <w:rFonts w:cstheme="minorHAnsi"/>
         </w:rPr>
       </w:pPr>
-      <w:r>
-        <w:rPr>
-          <w:rFonts w:cstheme="minorHAnsi"/>
-        </w:rPr>
-        <w:t xml:space="preserve">Het hele operatiesysteem veranderen (VN en mensenrechten), voor eigen rechter spelen, </w:t>
-      </w:r>
     </w:p>
     <w:p>
       <w:pPr>
@@ -1191,12 +2011,34 @@
           <w:rFonts w:cstheme="minorHAnsi"/>
         </w:rPr>
       </w:pPr>
-      <w:r>
-        <w:rPr>
-          <w:rFonts w:cstheme="minorHAnsi"/>
-        </w:rPr>
-        <w:t>Democraten de schuld geven</w:t>
-      </w:r>
+    </w:p>
+    <w:p>
+      <w:pPr>
+        <w:spacing w:line="360" w:lineRule="auto"/>
+        <w:rPr>
+          <w:rFonts w:cstheme="minorHAnsi"/>
+        </w:rPr>
+      </w:pPr>
+      <w:r>
+        <w:rPr>
+          <w:rFonts w:cstheme="minorHAnsi"/>
+        </w:rPr>
+        <w:t xml:space="preserve">Misschien ziet de wereld er wel wat ingewikkelder uit dan die tussen democratische en autocratische landen. Er zijn veel tussenvormen en </w:t>
+      </w:r>
+      <w:r>
+        <w:rPr>
+          <w:rFonts w:cstheme="minorHAnsi"/>
+        </w:rPr>
+        <w:t xml:space="preserve">daar wel wat meer naar kunnen kijken. Het is goed dat </w:t>
+      </w:r>
+    </w:p>
+    <w:p>
+      <w:pPr>
+        <w:spacing w:line="360" w:lineRule="auto"/>
+        <w:rPr>
+          <w:rFonts w:cstheme="minorHAnsi"/>
+        </w:rPr>
+      </w:pPr>
     </w:p>
     <w:p>
       <w:pPr>
@@ -1233,103 +2075,38 @@
         <w:rPr>
           <w:rFonts w:cstheme="minorHAnsi"/>
         </w:rPr>
-        <w:t>&gt;</w:t>
-      </w:r>
-    </w:p>
-    <w:p>
-      <w:pPr>
-        <w:spacing w:line="360" w:lineRule="auto"/>
-        <w:rPr>
-          <w:rFonts w:cstheme="minorHAnsi"/>
-        </w:rPr>
-      </w:pPr>
-    </w:p>
-    <w:p>
-      <w:pPr>
-        <w:spacing w:line="360" w:lineRule="auto"/>
-        <w:rPr>
-          <w:rFonts w:cstheme="minorHAnsi"/>
-        </w:rPr>
-      </w:pPr>
-      <w:r>
-        <w:rPr>
-          <w:rFonts w:cstheme="minorHAnsi"/>
-        </w:rPr>
-        <w:t xml:space="preserve">In het laatste hoofdstuk </w:t>
-      </w:r>
-      <w:r>
-        <w:rPr>
-          <w:rFonts w:cstheme="minorHAnsi"/>
-        </w:rPr>
-        <w:t xml:space="preserve">kijkt weer naar onszelf en wat wij ertegen kunnen doen? </w:t>
-      </w:r>
-    </w:p>
-    <w:p>
-      <w:pPr>
-        <w:pStyle w:val="ListParagraph"/>
-        <w:numPr>
-          <w:ilvl w:val="0"/>
-          <w:numId w:val="2"/>
-        </w:numPr>
-        <w:spacing w:line="360" w:lineRule="auto"/>
-        <w:rPr>
-          <w:rFonts w:cstheme="minorHAnsi"/>
-        </w:rPr>
-      </w:pPr>
-    </w:p>
-    <w:p>
-      <w:pPr>
-        <w:pStyle w:val="ListParagraph"/>
-        <w:numPr>
-          <w:ilvl w:val="0"/>
-          <w:numId w:val="2"/>
-        </w:numPr>
-        <w:spacing w:line="360" w:lineRule="auto"/>
-        <w:rPr>
-          <w:rFonts w:cstheme="minorHAnsi"/>
-        </w:rPr>
-      </w:pPr>
-    </w:p>
-    <w:p>
-      <w:pPr>
-        <w:pStyle w:val="ListParagraph"/>
-        <w:numPr>
-          <w:ilvl w:val="0"/>
-          <w:numId w:val="2"/>
-        </w:numPr>
-        <w:spacing w:line="360" w:lineRule="auto"/>
-        <w:rPr>
-          <w:rFonts w:cstheme="minorHAnsi"/>
-        </w:rPr>
-      </w:pPr>
-    </w:p>
-    <w:p>
-      <w:pPr>
-        <w:spacing w:line="360" w:lineRule="auto"/>
-        <w:rPr>
-          <w:rFonts w:cstheme="minorHAnsi"/>
-        </w:rPr>
-      </w:pPr>
-      <w:r>
-        <w:rPr>
-          <w:rFonts w:cstheme="minorHAnsi"/>
-        </w:rPr>
-        <w:t xml:space="preserve">Misschien ziet de wereld er wel wat ingewikkelder uit dan die tussen democratische en autocratische landen. Er zijn veel tussenvormen en </w:t>
-      </w:r>
-      <w:r>
-        <w:rPr>
-          <w:rFonts w:cstheme="minorHAnsi"/>
-        </w:rPr>
-        <w:t xml:space="preserve">daar wel wat meer naar kunnen kijken. Het is goed dat </w:t>
-      </w:r>
-    </w:p>
-    <w:p>
-      <w:pPr>
-        <w:spacing w:line="360" w:lineRule="auto"/>
-        <w:rPr>
-          <w:rFonts w:cstheme="minorHAnsi"/>
-        </w:rPr>
-      </w:pPr>
+        <w:t xml:space="preserve">&gt; </w:t>
+      </w:r>
+    </w:p>
+    <w:p>
+      <w:pPr>
+        <w:spacing w:line="360" w:lineRule="auto"/>
+        <w:rPr>
+          <w:rFonts w:cstheme="minorHAnsi"/>
+        </w:rPr>
+      </w:pPr>
+    </w:p>
+    <w:p>
+      <w:pPr>
+        <w:spacing w:line="360" w:lineRule="auto"/>
+        <w:rPr>
+          <w:rFonts w:cstheme="minorHAnsi"/>
+        </w:rPr>
+      </w:pPr>
+      <w:proofErr w:type="gramStart"/>
+      <w:r>
+        <w:rPr>
+          <w:rFonts w:cstheme="minorHAnsi"/>
+        </w:rPr>
+        <w:t>![</w:t>
+      </w:r>
+      <w:proofErr w:type="gramEnd"/>
+      <w:r>
+        <w:rPr>
+          <w:rFonts w:cstheme="minorHAnsi"/>
+        </w:rPr>
+        <w:t>](Screenshot.png)</w:t>
+      </w:r>
     </w:p>
     <w:p>
       <w:pPr>
@@ -1366,74 +2143,6 @@
         <w:rPr>
           <w:rFonts w:cstheme="minorHAnsi"/>
         </w:rPr>
-        <w:t xml:space="preserve">&gt; </w:t>
-      </w:r>
-    </w:p>
-    <w:p>
-      <w:pPr>
-        <w:spacing w:line="360" w:lineRule="auto"/>
-        <w:rPr>
-          <w:rFonts w:cstheme="minorHAnsi"/>
-        </w:rPr>
-      </w:pPr>
-    </w:p>
-    <w:p>
-      <w:pPr>
-        <w:spacing w:line="360" w:lineRule="auto"/>
-        <w:rPr>
-          <w:rFonts w:cstheme="minorHAnsi"/>
-        </w:rPr>
-      </w:pPr>
-      <w:proofErr w:type="gramStart"/>
-      <w:r>
-        <w:rPr>
-          <w:rFonts w:cstheme="minorHAnsi"/>
-        </w:rPr>
-        <w:t>![</w:t>
-      </w:r>
-      <w:proofErr w:type="gramEnd"/>
-      <w:r>
-        <w:rPr>
-          <w:rFonts w:cstheme="minorHAnsi"/>
-        </w:rPr>
-        <w:t>](Screenshot.png)</w:t>
-      </w:r>
-    </w:p>
-    <w:p>
-      <w:pPr>
-        <w:spacing w:line="360" w:lineRule="auto"/>
-        <w:rPr>
-          <w:rFonts w:cstheme="minorHAnsi"/>
-        </w:rPr>
-      </w:pPr>
-    </w:p>
-    <w:p>
-      <w:pPr>
-        <w:spacing w:line="360" w:lineRule="auto"/>
-        <w:rPr>
-          <w:rFonts w:cstheme="minorHAnsi"/>
-        </w:rPr>
-      </w:pPr>
-      <w:r>
-        <w:rPr>
-          <w:rFonts w:cstheme="minorHAnsi"/>
-        </w:rPr>
-        <w:t>&lt;</w:t>
-      </w:r>
-      <w:proofErr w:type="spellStart"/>
-      <w:proofErr w:type="gramStart"/>
-      <w:r>
-        <w:rPr>
-          <w:rFonts w:cstheme="minorHAnsi"/>
-        </w:rPr>
-        <w:t>br</w:t>
-      </w:r>
-      <w:proofErr w:type="spellEnd"/>
-      <w:proofErr w:type="gramEnd"/>
-      <w:r>
-        <w:rPr>
-          <w:rFonts w:cstheme="minorHAnsi"/>
-        </w:rPr>
         <w:t>&gt;</w:t>
       </w:r>
     </w:p>
@@ -1458,7 +2167,6 @@
           <w:rFonts w:cstheme="minorHAnsi"/>
           <w:lang w:val="en-NL"/>
         </w:rPr>
-        <w:lastRenderedPageBreak/>
         <w:t>Applebaum, A.</w:t>
       </w:r>
       <w:r>

</xml_diff>